<commit_message>
Did more work on GDD file this morning
</commit_message>
<xml_diff>
--- a/Game Two - GDD.docx
+++ b/Game Two - GDD.docx
@@ -4620,7 +4620,114 @@
     </w:p>
     <w:p>
       <w:r>
-        <w:t xml:space="preserve">This is the story of the game. There was a person (choose boy or girl?) who was living at home but very unhappy. They are in fact depressed. The kid goes out one day and falls into an adventure. On this adventure she discovers the world around her, discovered other people have the same issues as her, discovers magic and finally discovers herself. She realises that she is depressed and that is okay. Note: She does not cure her depression – she just learns to live with it. Note also that we will not mention doctors – shall not villainies doctors at all. </w:t>
+        <w:t>The character</w:t>
+      </w:r>
+      <w:r>
+        <w:t xml:space="preserve"> liv</w:t>
+      </w:r>
+      <w:r>
+        <w:t xml:space="preserve">es </w:t>
+      </w:r>
+      <w:r>
+        <w:t>at home</w:t>
+      </w:r>
+      <w:r>
+        <w:t>, in a normal boring life and they</w:t>
+      </w:r>
+      <w:r>
+        <w:t xml:space="preserve"> </w:t>
+      </w:r>
+      <w:r>
+        <w:t xml:space="preserve">are </w:t>
+      </w:r>
+      <w:r>
+        <w:t xml:space="preserve">very unhappy. </w:t>
+      </w:r>
+      <w:r>
+        <w:t xml:space="preserve">The character feels no highs on a regular basis, the only joy they get is from watching TV or playing computer games. </w:t>
+      </w:r>
+      <w:r>
+        <w:t xml:space="preserve">They are in fact depressed. </w:t>
+      </w:r>
+    </w:p>
+    <w:p>
+      <w:r>
+        <w:t>One day t</w:t>
+      </w:r>
+      <w:r>
+        <w:t xml:space="preserve">he </w:t>
+      </w:r>
+      <w:r>
+        <w:t>character</w:t>
+      </w:r>
+      <w:r>
+        <w:t xml:space="preserve"> goes out </w:t>
+      </w:r>
+      <w:r>
+        <w:t>on an errand</w:t>
+      </w:r>
+      <w:r>
+        <w:t xml:space="preserve"> and falls into an adventure. On this adventure </w:t>
+      </w:r>
+      <w:r>
+        <w:t>they</w:t>
+      </w:r>
+      <w:r>
+        <w:t xml:space="preserve"> discover </w:t>
+      </w:r>
+      <w:r>
+        <w:t>a</w:t>
+      </w:r>
+      <w:r>
+        <w:t xml:space="preserve"> world </w:t>
+      </w:r>
+      <w:r>
+        <w:t xml:space="preserve">of </w:t>
+      </w:r>
+      <w:r>
+        <w:t xml:space="preserve">other people have the same issues as </w:t>
+      </w:r>
+      <w:r>
+        <w:t>them</w:t>
+      </w:r>
+      <w:r>
+        <w:t xml:space="preserve">, </w:t>
+      </w:r>
+      <w:r>
+        <w:t xml:space="preserve">they complete tasks using </w:t>
+      </w:r>
+      <w:r>
+        <w:t>magic and finally</w:t>
+      </w:r>
+      <w:r>
+        <w:t xml:space="preserve"> they</w:t>
+      </w:r>
+      <w:r>
+        <w:t xml:space="preserve"> discovers </w:t>
+      </w:r>
+      <w:r>
+        <w:t>themselves</w:t>
+      </w:r>
+      <w:r>
+        <w:t xml:space="preserve">. </w:t>
+      </w:r>
+      <w:r>
+        <w:t xml:space="preserve">They </w:t>
+      </w:r>
+      <w:r>
+        <w:t>realises that she</w:t>
+      </w:r>
+      <w:r>
+        <w:t xml:space="preserve"> being </w:t>
+      </w:r>
+      <w:r>
+        <w:t xml:space="preserve">depressed is okay. Note: She does not cure her depression – she just learns to live with it. Note also that we will not mention doctors – shall not villainies doctors at all. </w:t>
+      </w:r>
+      <w:r>
+        <w:rPr>
+          <w:color w:val="FF0000"/>
+        </w:rPr>
+        <w:t>(This is all very wrong and need to change)</w:t>
       </w:r>
     </w:p>
     <w:p>
@@ -4635,12 +4742,315 @@
     </w:p>
     <w:p>
       <w:r>
-        <w:t>Who is the character that you are playing. What do they look like? Describe as much as you can about family background, hobbies, who they like on YouTube, what is their school like, what friends do they have. What food do they like to eat? Are they fit? Do they read, have pets, are they pretty, ugly or normal? Everything we say here about the character are things that we can use again in the game.</w:t>
-      </w:r>
-    </w:p>
-    <w:p/>
-    <w:p/>
-    <w:p/>
+        <w:t xml:space="preserve">Who is the character that you are playing. What do they look like? </w:t>
+      </w:r>
+    </w:p>
+    <w:tbl>
+      <w:tblPr>
+        <w:tblStyle w:val="TableGrid"/>
+        <w:tblW w:w="0" w:type="auto"/>
+        <w:tblInd w:w="360" w:type="dxa"/>
+        <w:tblBorders>
+          <w:top w:val="none" w:sz="0" w:space="0" w:color="auto"/>
+          <w:left w:val="none" w:sz="0" w:space="0" w:color="auto"/>
+          <w:bottom w:val="none" w:sz="0" w:space="0" w:color="auto"/>
+          <w:right w:val="none" w:sz="0" w:space="0" w:color="auto"/>
+          <w:insideV w:val="none" w:sz="0" w:space="0" w:color="auto"/>
+        </w:tblBorders>
+        <w:tblLook w:val="04A0"/>
+      </w:tblPr>
+      <w:tblGrid>
+        <w:gridCol w:w="4441"/>
+        <w:gridCol w:w="4441"/>
+      </w:tblGrid>
+      <w:tr>
+        <w:tc>
+          <w:tcPr>
+            <w:tcW w:w="4621" w:type="dxa"/>
+          </w:tcPr>
+          <w:p>
+            <w:pPr>
+              <w:ind w:left="0"/>
+              <w:jc w:val="center"/>
+            </w:pPr>
+            <w:r>
+              <w:rPr>
+                <w:noProof/>
+                <w:lang w:eastAsia="en-IE"/>
+              </w:rPr>
+              <w:lastRenderedPageBreak/>
+              <w:drawing>
+                <wp:inline distT="0" distB="0" distL="0" distR="0">
+                  <wp:extent cx="1570853" cy="2788962"/>
+                  <wp:effectExtent l="19050" t="0" r="0" b="0"/>
+                  <wp:docPr id="4" name="Picture 4" descr="C:\Users\Hammerhead\AppData\Local\Microsoft\Windows\INetCache\Content.Word\hero lvl 1.jpg"/>
+                  <wp:cNvGraphicFramePr>
+                    <a:graphicFrameLocks xmlns:a="http://schemas.openxmlformats.org/drawingml/2006/main" noChangeAspect="1"/>
+                  </wp:cNvGraphicFramePr>
+                  <a:graphic xmlns:a="http://schemas.openxmlformats.org/drawingml/2006/main">
+                    <a:graphicData uri="http://schemas.openxmlformats.org/drawingml/2006/picture">
+                      <pic:pic xmlns:pic="http://schemas.openxmlformats.org/drawingml/2006/picture">
+                        <pic:nvPicPr>
+                          <pic:cNvPr id="0" name="Picture 4" descr="C:\Users\Hammerhead\AppData\Local\Microsoft\Windows\INetCache\Content.Word\hero lvl 1.jpg"/>
+                          <pic:cNvPicPr>
+                            <a:picLocks noChangeAspect="1" noChangeArrowheads="1"/>
+                          </pic:cNvPicPr>
+                        </pic:nvPicPr>
+                        <pic:blipFill>
+                          <a:blip r:embed="rId10" cstate="print"/>
+                          <a:srcRect/>
+                          <a:stretch>
+                            <a:fillRect/>
+                          </a:stretch>
+                        </pic:blipFill>
+                        <pic:spPr bwMode="auto">
+                          <a:xfrm>
+                            <a:off x="0" y="0"/>
+                            <a:ext cx="1570847" cy="2788952"/>
+                          </a:xfrm>
+                          <a:prstGeom prst="rect">
+                            <a:avLst/>
+                          </a:prstGeom>
+                          <a:noFill/>
+                          <a:ln w="9525">
+                            <a:noFill/>
+                            <a:miter lim="800000"/>
+                            <a:headEnd/>
+                            <a:tailEnd/>
+                          </a:ln>
+                        </pic:spPr>
+                      </pic:pic>
+                    </a:graphicData>
+                  </a:graphic>
+                </wp:inline>
+              </w:drawing>
+            </w:r>
+          </w:p>
+          <w:p>
+            <w:pPr>
+              <w:ind w:left="0"/>
+              <w:jc w:val="center"/>
+            </w:pPr>
+            <w:r>
+              <w:t>The Character Sad at level 1</w:t>
+            </w:r>
+          </w:p>
+        </w:tc>
+        <w:tc>
+          <w:tcPr>
+            <w:tcW w:w="4621" w:type="dxa"/>
+          </w:tcPr>
+          <w:p>
+            <w:pPr>
+              <w:ind w:left="0"/>
+              <w:jc w:val="center"/>
+            </w:pPr>
+            <w:r>
+              <w:pict>
+                <v:shapetype id="_x0000_t75" coordsize="21600,21600" o:spt="75" o:preferrelative="t" path="m@4@5l@4@11@9@11@9@5xe" filled="f" stroked="f">
+                  <v:stroke joinstyle="miter"/>
+                  <v:formulas>
+                    <v:f eqn="if lineDrawn pixelLineWidth 0"/>
+                    <v:f eqn="sum @0 1 0"/>
+                    <v:f eqn="sum 0 0 @1"/>
+                    <v:f eqn="prod @2 1 2"/>
+                    <v:f eqn="prod @3 21600 pixelWidth"/>
+                    <v:f eqn="prod @3 21600 pixelHeight"/>
+                    <v:f eqn="sum @0 0 1"/>
+                    <v:f eqn="prod @6 1 2"/>
+                    <v:f eqn="prod @7 21600 pixelWidth"/>
+                    <v:f eqn="sum @8 21600 0"/>
+                    <v:f eqn="prod @7 21600 pixelHeight"/>
+                    <v:f eqn="sum @10 21600 0"/>
+                  </v:formulas>
+                  <v:path o:extrusionok="f" gradientshapeok="t" o:connecttype="rect"/>
+                  <o:lock v:ext="edit" aspectratio="t"/>
+                </v:shapetype>
+                <v:shape id="_x0000_i1025" type="#_x0000_t75" style="width:125.2pt;height:221.2pt">
+                  <v:imagedata r:id="rId11" o:title="hero lvl 20"/>
+                </v:shape>
+              </w:pict>
+            </w:r>
+          </w:p>
+          <w:p>
+            <w:pPr>
+              <w:ind w:left="0"/>
+              <w:jc w:val="center"/>
+            </w:pPr>
+            <w:r>
+              <w:t>The Character much happier in level 20</w:t>
+            </w:r>
+          </w:p>
+        </w:tc>
+      </w:tr>
+    </w:tbl>
+    <w:p>
+      <w:r>
+        <w:t>Describe as much as you can about</w:t>
+      </w:r>
+      <w:r>
+        <w:t xml:space="preserve"> the following:</w:t>
+      </w:r>
+    </w:p>
+    <w:p>
+      <w:pPr>
+        <w:pStyle w:val="ListParagraph"/>
+        <w:numPr>
+          <w:ilvl w:val="0"/>
+          <w:numId w:val="23"/>
+        </w:numPr>
+      </w:pPr>
+      <w:r>
+        <w:t>F</w:t>
+      </w:r>
+      <w:r>
+        <w:t>amily background</w:t>
+      </w:r>
+    </w:p>
+    <w:p>
+      <w:pPr>
+        <w:pStyle w:val="ListParagraph"/>
+        <w:numPr>
+          <w:ilvl w:val="0"/>
+          <w:numId w:val="23"/>
+        </w:numPr>
+      </w:pPr>
+      <w:r>
+        <w:t>H</w:t>
+      </w:r>
+      <w:r>
+        <w:t>obbies</w:t>
+      </w:r>
+    </w:p>
+    <w:p>
+      <w:pPr>
+        <w:pStyle w:val="ListParagraph"/>
+        <w:numPr>
+          <w:ilvl w:val="0"/>
+          <w:numId w:val="23"/>
+        </w:numPr>
+      </w:pPr>
+      <w:r>
+        <w:t>W</w:t>
+      </w:r>
+      <w:r>
+        <w:t>ho they like on YouTube</w:t>
+      </w:r>
+    </w:p>
+    <w:p>
+      <w:pPr>
+        <w:pStyle w:val="ListParagraph"/>
+        <w:numPr>
+          <w:ilvl w:val="0"/>
+          <w:numId w:val="23"/>
+        </w:numPr>
+      </w:pPr>
+      <w:r>
+        <w:t>W</w:t>
+      </w:r>
+      <w:r>
+        <w:t>hat is their school like</w:t>
+      </w:r>
+      <w:r>
+        <w:t>?</w:t>
+      </w:r>
+    </w:p>
+    <w:p>
+      <w:pPr>
+        <w:pStyle w:val="ListParagraph"/>
+        <w:numPr>
+          <w:ilvl w:val="0"/>
+          <w:numId w:val="23"/>
+        </w:numPr>
+      </w:pPr>
+      <w:r>
+        <w:t>What friends do they have?</w:t>
+      </w:r>
+    </w:p>
+    <w:p>
+      <w:pPr>
+        <w:pStyle w:val="ListParagraph"/>
+        <w:numPr>
+          <w:ilvl w:val="0"/>
+          <w:numId w:val="23"/>
+        </w:numPr>
+      </w:pPr>
+      <w:r>
+        <w:t>What food do they like to eat?</w:t>
+      </w:r>
+    </w:p>
+    <w:p>
+      <w:pPr>
+        <w:pStyle w:val="ListParagraph"/>
+        <w:numPr>
+          <w:ilvl w:val="0"/>
+          <w:numId w:val="23"/>
+        </w:numPr>
+      </w:pPr>
+      <w:r>
+        <w:t>Are they fit?</w:t>
+      </w:r>
+    </w:p>
+    <w:p>
+      <w:pPr>
+        <w:pStyle w:val="ListParagraph"/>
+        <w:numPr>
+          <w:ilvl w:val="0"/>
+          <w:numId w:val="23"/>
+        </w:numPr>
+      </w:pPr>
+      <w:r>
+        <w:t>Do they read</w:t>
+      </w:r>
+      <w:r>
+        <w:t>?</w:t>
+      </w:r>
+    </w:p>
+    <w:p>
+      <w:pPr>
+        <w:pStyle w:val="ListParagraph"/>
+        <w:numPr>
+          <w:ilvl w:val="0"/>
+          <w:numId w:val="23"/>
+        </w:numPr>
+      </w:pPr>
+      <w:r>
+        <w:t>H</w:t>
+      </w:r>
+      <w:r>
+        <w:t>ave pets</w:t>
+      </w:r>
+      <w:r>
+        <w:t>?</w:t>
+      </w:r>
+    </w:p>
+    <w:p>
+      <w:pPr>
+        <w:pStyle w:val="ListParagraph"/>
+        <w:numPr>
+          <w:ilvl w:val="0"/>
+          <w:numId w:val="23"/>
+        </w:numPr>
+      </w:pPr>
+      <w:r>
+        <w:t>A</w:t>
+      </w:r>
+      <w:r>
+        <w:t>re they pretty, ugly or normal?</w:t>
+      </w:r>
+    </w:p>
+    <w:p>
+      <w:pPr>
+        <w:pStyle w:val="ListParagraph"/>
+        <w:numPr>
+          <w:ilvl w:val="0"/>
+          <w:numId w:val="23"/>
+        </w:numPr>
+      </w:pPr>
+      <w:r>
+        <w:t>Everything we say here about the character are things that we can use again in the game.</w:t>
+      </w:r>
+    </w:p>
     <w:p>
       <w:pPr>
         <w:pStyle w:val="Heading1"/>
@@ -4744,9 +5154,13 @@
       </w:pPr>
       <w:bookmarkStart w:id="16" w:name="_Toc12249134"/>
       <w:r>
+        <w:lastRenderedPageBreak/>
         <w:t>Rules</w:t>
       </w:r>
       <w:bookmarkEnd w:id="16"/>
+      <w:r>
+        <w:t xml:space="preserve"> – What are the world rules?</w:t>
+      </w:r>
     </w:p>
     <w:p>
       <w:pPr>
@@ -4757,10 +5171,40 @@
         </w:numPr>
       </w:pPr>
       <w:r>
-        <w:t>Charac</w:t>
-      </w:r>
-      <w:r>
-        <w:t>ters cannot jump out of windows.</w:t>
+        <w:rPr>
+          <w:rFonts w:ascii="Calibri" w:hAnsi="Calibri" w:cs="Calibri"/>
+        </w:rPr>
+        <w:t>If the char</w:t>
+      </w:r>
+      <w:r>
+        <w:rPr>
+          <w:rFonts w:ascii="Calibri" w:hAnsi="Calibri" w:cs="Calibri"/>
+        </w:rPr>
+        <w:t>acters health reaches zero the</w:t>
+      </w:r>
+      <w:r>
+        <w:rPr>
+          <w:rFonts w:ascii="Calibri" w:hAnsi="Calibri" w:cs="Calibri"/>
+        </w:rPr>
+        <w:t xml:space="preserve"> character die</w:t>
+      </w:r>
+      <w:r>
+        <w:rPr>
+          <w:rFonts w:ascii="Calibri" w:hAnsi="Calibri" w:cs="Calibri"/>
+        </w:rPr>
+        <w:t>s</w:t>
+      </w:r>
+      <w:r>
+        <w:rPr>
+          <w:rFonts w:ascii="Calibri" w:hAnsi="Calibri" w:cs="Calibri"/>
+        </w:rPr>
+        <w:t xml:space="preserve"> and that l</w:t>
+      </w:r>
+      <w:r>
+        <w:t>evel needs to be restarted</w:t>
+      </w:r>
+      <w:r>
+        <w:t>.</w:t>
       </w:r>
     </w:p>
     <w:p>
@@ -4775,13 +5219,31 @@
         <w:rPr>
           <w:rFonts w:ascii="Calibri" w:hAnsi="Calibri" w:cs="Calibri"/>
         </w:rPr>
-        <w:t>If the characters health reaches zero then that character dies and that l</w:t>
-      </w:r>
-      <w:r>
-        <w:t>evel needs to be repeated</w:t>
-      </w:r>
-      <w:r>
-        <w:t>.</w:t>
+        <w:t>Once a c</w:t>
+      </w:r>
+      <w:r>
+        <w:rPr>
+          <w:rFonts w:ascii="Calibri" w:hAnsi="Calibri" w:cs="Calibri"/>
+        </w:rPr>
+        <w:t>haracter</w:t>
+      </w:r>
+      <w:r>
+        <w:rPr>
+          <w:rFonts w:ascii="Calibri" w:hAnsi="Calibri" w:cs="Calibri"/>
+        </w:rPr>
+        <w:t xml:space="preserve"> has a w</w:t>
+      </w:r>
+      <w:r>
+        <w:rPr>
+          <w:rFonts w:ascii="Calibri" w:hAnsi="Calibri" w:cs="Calibri"/>
+        </w:rPr>
+        <w:t xml:space="preserve">eapon </w:t>
+      </w:r>
+      <w:r>
+        <w:rPr>
+          <w:rFonts w:ascii="Calibri" w:hAnsi="Calibri" w:cs="Calibri"/>
+        </w:rPr>
+        <w:t>they have it the whole game, unless we make them loose it for gameplay reasons, but the weapon does not get “used up”.</w:t>
       </w:r>
     </w:p>
     <w:p>
@@ -4796,13 +5258,7 @@
         <w:rPr>
           <w:rFonts w:ascii="Calibri" w:hAnsi="Calibri" w:cs="Calibri"/>
         </w:rPr>
-        <w:t>Characters can only use a weapon a certain amount of times</w:t>
-      </w:r>
-      <w:r>
-        <w:rPr>
-          <w:rFonts w:ascii="Calibri" w:hAnsi="Calibri" w:cs="Calibri"/>
-        </w:rPr>
-        <w:t>?</w:t>
+        <w:t>There will be puzzles in the game but will be adhering to the “rules” of the world that the player has learnt so far – unless we introduce gameplay strange physics, for example – we could have a dream where they can fly.</w:t>
       </w:r>
     </w:p>
     <w:p>
@@ -4817,13 +5273,13 @@
         <w:rPr>
           <w:rFonts w:ascii="Calibri" w:hAnsi="Calibri" w:cs="Calibri"/>
         </w:rPr>
-        <w:t>Different weapons have a different amount of times that they can be used</w:t>
-      </w:r>
-      <w:r>
-        <w:rPr>
-          <w:rFonts w:ascii="Calibri" w:hAnsi="Calibri" w:cs="Calibri"/>
-        </w:rPr>
-        <w:t>?</w:t>
+        <w:t>The player cannot progress to t</w:t>
+      </w:r>
+      <w:r>
+        <w:t>he next level without completing the previous leve</w:t>
+      </w:r>
+      <w:r>
+        <w:t>l.</w:t>
       </w:r>
     </w:p>
     <w:p>
@@ -4838,111 +5294,12 @@
         <w:rPr>
           <w:rFonts w:ascii="Calibri" w:hAnsi="Calibri" w:cs="Calibri"/>
         </w:rPr>
-        <w:t xml:space="preserve">Characters cannot get through doors without a </w:t>
-      </w:r>
-      <w:r>
-        <w:rPr>
-          <w:rFonts w:ascii="Calibri" w:hAnsi="Calibri" w:cs="Calibri"/>
-        </w:rPr>
-        <w:t>key?</w:t>
-      </w:r>
-    </w:p>
-    <w:p>
-      <w:pPr>
-        <w:pStyle w:val="ListParagraph"/>
-        <w:numPr>
-          <w:ilvl w:val="0"/>
-          <w:numId w:val="8"/>
-        </w:numPr>
-      </w:pPr>
-      <w:r>
-        <w:rPr>
-          <w:rFonts w:ascii="Calibri" w:hAnsi="Calibri" w:cs="Calibri"/>
-        </w:rPr>
-        <w:t>The player cannot progress to t</w:t>
-      </w:r>
-      <w:r>
-        <w:t>he next level without completing the previous leve</w:t>
-      </w:r>
-      <w:r>
-        <w:t>?</w:t>
-      </w:r>
-    </w:p>
-    <w:p>
-      <w:pPr>
-        <w:pStyle w:val="ListParagraph"/>
-        <w:numPr>
-          <w:ilvl w:val="0"/>
-          <w:numId w:val="8"/>
-        </w:numPr>
-      </w:pPr>
-      <w:r>
-        <w:rPr>
-          <w:rFonts w:ascii="Calibri" w:hAnsi="Calibri" w:cs="Calibri"/>
-        </w:rPr>
-        <w:t>Characters cannot run through walls or doors that are closed</w:t>
-      </w:r>
-      <w:r>
-        <w:rPr>
-          <w:rFonts w:ascii="Calibri" w:hAnsi="Calibri" w:cs="Calibri"/>
-        </w:rPr>
-        <w:t>.</w:t>
-      </w:r>
-    </w:p>
-    <w:p>
-      <w:pPr>
-        <w:pStyle w:val="ListParagraph"/>
-        <w:numPr>
-          <w:ilvl w:val="0"/>
-          <w:numId w:val="8"/>
-        </w:numPr>
-      </w:pPr>
-      <w:r>
-        <w:rPr>
-          <w:rFonts w:ascii="Calibri" w:hAnsi="Calibri" w:cs="Calibri"/>
-        </w:rPr>
         <w:t>Player starts with no weapons and collects weapons on th</w:t>
       </w:r>
       <w:r>
         <w:t>e way</w:t>
       </w:r>
       <w:r>
-        <w:t>.</w:t>
-      </w:r>
-    </w:p>
-    <w:p>
-      <w:pPr>
-        <w:pStyle w:val="ListParagraph"/>
-        <w:numPr>
-          <w:ilvl w:val="0"/>
-          <w:numId w:val="8"/>
-        </w:numPr>
-      </w:pPr>
-      <w:r>
-        <w:t>I</w:t>
-      </w:r>
-      <w:r>
-        <w:rPr>
-          <w:rFonts w:ascii="Calibri" w:hAnsi="Calibri" w:cs="Calibri"/>
-        </w:rPr>
-        <w:t>f the players character is killed by a</w:t>
-      </w:r>
-      <w:r>
-        <w:rPr>
-          <w:rFonts w:ascii="Calibri" w:hAnsi="Calibri" w:cs="Calibri"/>
-        </w:rPr>
-        <w:t>n enemy</w:t>
-      </w:r>
-      <w:r>
-        <w:rPr>
-          <w:rFonts w:ascii="Calibri" w:hAnsi="Calibri" w:cs="Calibri"/>
-        </w:rPr>
-        <w:t xml:space="preserve"> then the level must be started again</w:t>
-      </w:r>
-      <w:r>
-        <w:rPr>
-          <w:rFonts w:ascii="Calibri" w:hAnsi="Calibri" w:cs="Calibri"/>
-        </w:rPr>
         <w:t>.</w:t>
       </w:r>
     </w:p>
@@ -5020,12 +5377,51 @@
       <w:pPr>
         <w:pStyle w:val="ListParagraph"/>
         <w:numPr>
+          <w:ilvl w:val="0"/>
+          <w:numId w:val="9"/>
+        </w:numPr>
+      </w:pPr>
+      <w:r>
+        <w:rPr>
+          <w:rFonts w:ascii="Calibri" w:hAnsi="Calibri" w:cs="Calibri"/>
+        </w:rPr>
+        <w:t>Hints:</w:t>
+      </w:r>
+    </w:p>
+    <w:p>
+      <w:pPr>
+        <w:pStyle w:val="ListParagraph"/>
+        <w:numPr>
           <w:ilvl w:val="1"/>
           <w:numId w:val="9"/>
         </w:numPr>
       </w:pPr>
       <w:r>
-        <w:t>Look for key card in the room</w:t>
+        <w:rPr>
+          <w:rFonts w:ascii="Calibri" w:hAnsi="Calibri" w:cs="Calibri"/>
+        </w:rPr>
+        <w:t>When the character looks di</w:t>
+      </w:r>
+      <w:r>
+        <w:t xml:space="preserve">rectly at an object </w:t>
+      </w:r>
+      <w:r>
+        <w:t xml:space="preserve">a hint box will appear over it. </w:t>
+      </w:r>
+    </w:p>
+    <w:p>
+      <w:pPr>
+        <w:pStyle w:val="ListParagraph"/>
+        <w:numPr>
+          <w:ilvl w:val="0"/>
+          <w:numId w:val="9"/>
+        </w:numPr>
+      </w:pPr>
+      <w:r>
+        <w:rPr>
+          <w:rFonts w:ascii="Calibri" w:hAnsi="Calibri" w:cs="Calibri"/>
+        </w:rPr>
+        <w:t>Help can be accessed via the main menu. This will include help on the following topics:</w:t>
       </w:r>
     </w:p>
     <w:p>
@@ -5037,22 +5433,10 @@
         </w:numPr>
       </w:pPr>
       <w:r>
-        <w:t>Interact with the key card – pick it up and use it to open the door</w:t>
-      </w:r>
-    </w:p>
-    <w:p>
-      <w:pPr>
-        <w:pStyle w:val="ListParagraph"/>
-        <w:numPr>
-          <w:ilvl w:val="0"/>
-          <w:numId w:val="9"/>
-        </w:numPr>
-      </w:pPr>
-      <w:r>
-        <w:rPr>
-          <w:rFonts w:ascii="Calibri" w:hAnsi="Calibri" w:cs="Calibri"/>
-        </w:rPr>
-        <w:t>Hints:</w:t>
+        <w:rPr>
+          <w:rFonts w:ascii="Calibri" w:hAnsi="Calibri" w:cs="Calibri"/>
+        </w:rPr>
+        <w:t>What the different weapon colours mean</w:t>
       </w:r>
     </w:p>
     <w:p>
@@ -5067,10 +5451,10 @@
         <w:rPr>
           <w:rFonts w:ascii="Calibri" w:hAnsi="Calibri" w:cs="Calibri"/>
         </w:rPr>
-        <w:t>When the character looks di</w:t>
-      </w:r>
-      <w:r>
-        <w:t>rectly at an object that can be used as a weapon it glows</w:t>
+        <w:t>H</w:t>
+      </w:r>
+      <w:r>
+        <w:t>ow to move around</w:t>
       </w:r>
     </w:p>
     <w:p>
@@ -5082,22 +5466,10 @@
         </w:numPr>
       </w:pPr>
       <w:r>
-        <w:t>When the character looks directly at a key card it glows</w:t>
-      </w:r>
-    </w:p>
-    <w:p>
-      <w:pPr>
-        <w:pStyle w:val="ListParagraph"/>
-        <w:numPr>
-          <w:ilvl w:val="0"/>
-          <w:numId w:val="9"/>
-        </w:numPr>
-      </w:pPr>
-      <w:r>
-        <w:rPr>
-          <w:rFonts w:ascii="Calibri" w:hAnsi="Calibri" w:cs="Calibri"/>
-        </w:rPr>
-        <w:t>Help can be accessed via the main menu. This will include help on the following topics:</w:t>
+        <w:t xml:space="preserve">Information on the different </w:t>
+      </w:r>
+      <w:r>
+        <w:t>baddies you have seen so far.</w:t>
       </w:r>
     </w:p>
     <w:p>
@@ -5109,11 +5481,7 @@
         </w:numPr>
       </w:pPr>
       <w:r>
-        <w:rPr>
-          <w:rFonts w:ascii="Calibri" w:hAnsi="Calibri" w:cs="Calibri"/>
-        </w:rPr>
-        <w:lastRenderedPageBreak/>
-        <w:t>What the different weapon colours mean</w:t>
+        <w:t>HUD explanation</w:t>
       </w:r>
     </w:p>
     <w:p>
@@ -5125,13 +5493,10 @@
         </w:numPr>
       </w:pPr>
       <w:r>
-        <w:rPr>
-          <w:rFonts w:ascii="Calibri" w:hAnsi="Calibri" w:cs="Calibri"/>
-        </w:rPr>
-        <w:t>H</w:t>
-      </w:r>
-      <w:r>
-        <w:t>ow to move around</w:t>
+        <w:t xml:space="preserve">Your current </w:t>
+      </w:r>
+      <w:r>
+        <w:t>Goals of the game</w:t>
       </w:r>
     </w:p>
     <w:p>
@@ -5143,7 +5508,10 @@
         </w:numPr>
       </w:pPr>
       <w:r>
-        <w:t>Information on the different zombies</w:t>
+        <w:t>Levels of the game</w:t>
+      </w:r>
+      <w:r>
+        <w:t xml:space="preserve"> played so far (and the ability to replay them)</w:t>
       </w:r>
     </w:p>
     <w:p>
@@ -5155,55 +5523,7 @@
         </w:numPr>
       </w:pPr>
       <w:r>
-        <w:t>HUD explanation</w:t>
-      </w:r>
-    </w:p>
-    <w:p>
-      <w:pPr>
-        <w:pStyle w:val="ListParagraph"/>
-        <w:numPr>
-          <w:ilvl w:val="1"/>
-          <w:numId w:val="9"/>
-        </w:numPr>
-      </w:pPr>
-      <w:r>
-        <w:t>Information on key cards and doors</w:t>
-      </w:r>
-    </w:p>
-    <w:p>
-      <w:pPr>
-        <w:pStyle w:val="ListParagraph"/>
-        <w:numPr>
-          <w:ilvl w:val="1"/>
-          <w:numId w:val="9"/>
-        </w:numPr>
-      </w:pPr>
-      <w:r>
-        <w:t>Goals of the game</w:t>
-      </w:r>
-    </w:p>
-    <w:p>
-      <w:pPr>
-        <w:pStyle w:val="ListParagraph"/>
-        <w:numPr>
-          <w:ilvl w:val="1"/>
-          <w:numId w:val="9"/>
-        </w:numPr>
-      </w:pPr>
-      <w:r>
-        <w:t>Levels of the game</w:t>
-      </w:r>
-    </w:p>
-    <w:p>
-      <w:pPr>
-        <w:pStyle w:val="ListParagraph"/>
-        <w:numPr>
-          <w:ilvl w:val="1"/>
-          <w:numId w:val="9"/>
-        </w:numPr>
-      </w:pPr>
-      <w:r>
-        <w:t xml:space="preserve">Difficulty levels  </w:t>
+        <w:t>Difficulty levels</w:t>
       </w:r>
     </w:p>
     <w:p>
@@ -5402,6 +5722,7 @@
         <w:rPr>
           <w:rFonts w:ascii="Calibri" w:hAnsi="Calibri" w:cs="Calibri"/>
         </w:rPr>
+        <w:lastRenderedPageBreak/>
         <w:t>Points can be used to access items from the vending machine</w:t>
       </w:r>
     </w:p>
@@ -5642,7 +5963,6 @@
         <w:rPr>
           <w:rFonts w:ascii="Calibri" w:hAnsi="Calibri" w:cs="Calibri"/>
         </w:rPr>
-        <w:lastRenderedPageBreak/>
         <w:t>The harder the difficulty level the higher the zombies health – making them harder to destroy/escape</w:t>
       </w:r>
     </w:p>
@@ -5916,6 +6236,7 @@
       </w:pPr>
       <w:bookmarkStart w:id="28" w:name="_Toc12249146"/>
       <w:r>
+        <w:lastRenderedPageBreak/>
         <w:t>Characters:</w:t>
       </w:r>
       <w:bookmarkEnd w:id="28"/>
@@ -6284,7 +6605,6 @@
         <w:rPr>
           <w:rFonts w:ascii="Calibri" w:hAnsi="Calibri" w:cs="Calibri"/>
         </w:rPr>
-        <w:lastRenderedPageBreak/>
         <w:t>Fire Extin</w:t>
       </w:r>
       <w:r>
@@ -6725,6 +7045,7 @@
         </w:rPr>
       </w:pPr>
       <w:r>
+        <w:lastRenderedPageBreak/>
         <w:t>Hockey sticks</w:t>
       </w:r>
     </w:p>
@@ -7012,7 +7333,6 @@
         <w:rPr>
           <w:rFonts w:ascii="Calibri" w:hAnsi="Calibri" w:cs="Calibri"/>
         </w:rPr>
-        <w:lastRenderedPageBreak/>
         <w:t>Mode: si</w:t>
       </w:r>
       <w:r>
@@ -7346,6 +7666,7 @@
         <w:spacing w:after="0"/>
       </w:pPr>
       <w:r>
+        <w:lastRenderedPageBreak/>
         <w:t xml:space="preserve"> </w:t>
       </w:r>
     </w:p>
@@ -7679,7 +8000,6 @@
         <w:rPr>
           <w:rFonts w:ascii="Calibri" w:hAnsi="Calibri" w:cs="Calibri"/>
         </w:rPr>
-        <w:lastRenderedPageBreak/>
         <w:t>Hard drive</w:t>
       </w:r>
     </w:p>
@@ -7914,6 +8234,7 @@
     </w:p>
     <w:p>
       <w:r>
+        <w:lastRenderedPageBreak/>
         <w:t xml:space="preserve">Level 2 – Interacting with people. Talking to people. Interacting. You can see that everyone talks mundane boring crap most of the time, but others cannot! You want to mix with them, but it is difficult to make conversation. What is a “speak normal boring everyday conversation” demon. What does it look like. </w:t>
       </w:r>
     </w:p>
@@ -7929,7 +8250,7 @@
     </w:p>
     <w:p/>
     <w:sectPr>
-      <w:footerReference w:type="default" r:id="rId10"/>
+      <w:footerReference w:type="default" r:id="rId12"/>
       <w:pgSz w:w="11906" w:h="16838"/>
       <w:pgMar w:top="1440" w:right="1440" w:bottom="1440" w:left="1440" w:header="708" w:footer="708" w:gutter="0"/>
       <w:cols w:space="708"/>
@@ -7986,7 +8307,7 @@
             <w:rPr>
               <w:noProof/>
             </w:rPr>
-            <w:t>6</w:t>
+            <w:t>7</w:t>
           </w:r>
         </w:fldSimple>
       </w:p>
@@ -8028,6 +8349,119 @@
 <file path=word/numbering.xml><?xml version="1.0" encoding="utf-8"?>
 <w:numbering xmlns:ve="http://schemas.openxmlformats.org/markup-compatibility/2006" xmlns:o="urn:schemas-microsoft-com:office:office" xmlns:r="http://schemas.openxmlformats.org/officeDocument/2006/relationships" xmlns:m="http://schemas.openxmlformats.org/officeDocument/2006/math" xmlns:v="urn:schemas-microsoft-com:vml" xmlns:wp="http://schemas.openxmlformats.org/drawingml/2006/wordprocessingDrawing" xmlns:w10="urn:schemas-microsoft-com:office:word" xmlns:w="http://schemas.openxmlformats.org/wordprocessingml/2006/main" xmlns:wne="http://schemas.microsoft.com/office/word/2006/wordml">
   <w:abstractNum w:abstractNumId="0">
+    <w:nsid w:val="00EB698E"/>
+    <w:multiLevelType w:val="hybridMultilevel"/>
+    <w:tmpl w:val="5A54B4B6"/>
+    <w:lvl w:ilvl="0" w:tplc="18090001">
+      <w:start w:val="1"/>
+      <w:numFmt w:val="bullet"/>
+      <w:lvlText w:val=""/>
+      <w:lvlJc w:val="left"/>
+      <w:pPr>
+        <w:ind w:left="1122" w:hanging="360"/>
+      </w:pPr>
+      <w:rPr>
+        <w:rFonts w:ascii="Symbol" w:hAnsi="Symbol" w:hint="default"/>
+      </w:rPr>
+    </w:lvl>
+    <w:lvl w:ilvl="1" w:tplc="18090003" w:tentative="1">
+      <w:start w:val="1"/>
+      <w:numFmt w:val="bullet"/>
+      <w:lvlText w:val="o"/>
+      <w:lvlJc w:val="left"/>
+      <w:pPr>
+        <w:ind w:left="1842" w:hanging="360"/>
+      </w:pPr>
+      <w:rPr>
+        <w:rFonts w:ascii="Courier New" w:hAnsi="Courier New" w:cs="Courier New" w:hint="default"/>
+      </w:rPr>
+    </w:lvl>
+    <w:lvl w:ilvl="2" w:tplc="18090005" w:tentative="1">
+      <w:start w:val="1"/>
+      <w:numFmt w:val="bullet"/>
+      <w:lvlText w:val=""/>
+      <w:lvlJc w:val="left"/>
+      <w:pPr>
+        <w:ind w:left="2562" w:hanging="360"/>
+      </w:pPr>
+      <w:rPr>
+        <w:rFonts w:ascii="Wingdings" w:hAnsi="Wingdings" w:hint="default"/>
+      </w:rPr>
+    </w:lvl>
+    <w:lvl w:ilvl="3" w:tplc="18090001" w:tentative="1">
+      <w:start w:val="1"/>
+      <w:numFmt w:val="bullet"/>
+      <w:lvlText w:val=""/>
+      <w:lvlJc w:val="left"/>
+      <w:pPr>
+        <w:ind w:left="3282" w:hanging="360"/>
+      </w:pPr>
+      <w:rPr>
+        <w:rFonts w:ascii="Symbol" w:hAnsi="Symbol" w:hint="default"/>
+      </w:rPr>
+    </w:lvl>
+    <w:lvl w:ilvl="4" w:tplc="18090003" w:tentative="1">
+      <w:start w:val="1"/>
+      <w:numFmt w:val="bullet"/>
+      <w:lvlText w:val="o"/>
+      <w:lvlJc w:val="left"/>
+      <w:pPr>
+        <w:ind w:left="4002" w:hanging="360"/>
+      </w:pPr>
+      <w:rPr>
+        <w:rFonts w:ascii="Courier New" w:hAnsi="Courier New" w:cs="Courier New" w:hint="default"/>
+      </w:rPr>
+    </w:lvl>
+    <w:lvl w:ilvl="5" w:tplc="18090005" w:tentative="1">
+      <w:start w:val="1"/>
+      <w:numFmt w:val="bullet"/>
+      <w:lvlText w:val=""/>
+      <w:lvlJc w:val="left"/>
+      <w:pPr>
+        <w:ind w:left="4722" w:hanging="360"/>
+      </w:pPr>
+      <w:rPr>
+        <w:rFonts w:ascii="Wingdings" w:hAnsi="Wingdings" w:hint="default"/>
+      </w:rPr>
+    </w:lvl>
+    <w:lvl w:ilvl="6" w:tplc="18090001" w:tentative="1">
+      <w:start w:val="1"/>
+      <w:numFmt w:val="bullet"/>
+      <w:lvlText w:val=""/>
+      <w:lvlJc w:val="left"/>
+      <w:pPr>
+        <w:ind w:left="5442" w:hanging="360"/>
+      </w:pPr>
+      <w:rPr>
+        <w:rFonts w:ascii="Symbol" w:hAnsi="Symbol" w:hint="default"/>
+      </w:rPr>
+    </w:lvl>
+    <w:lvl w:ilvl="7" w:tplc="18090003" w:tentative="1">
+      <w:start w:val="1"/>
+      <w:numFmt w:val="bullet"/>
+      <w:lvlText w:val="o"/>
+      <w:lvlJc w:val="left"/>
+      <w:pPr>
+        <w:ind w:left="6162" w:hanging="360"/>
+      </w:pPr>
+      <w:rPr>
+        <w:rFonts w:ascii="Courier New" w:hAnsi="Courier New" w:cs="Courier New" w:hint="default"/>
+      </w:rPr>
+    </w:lvl>
+    <w:lvl w:ilvl="8" w:tplc="18090005" w:tentative="1">
+      <w:start w:val="1"/>
+      <w:numFmt w:val="bullet"/>
+      <w:lvlText w:val=""/>
+      <w:lvlJc w:val="left"/>
+      <w:pPr>
+        <w:ind w:left="6882" w:hanging="360"/>
+      </w:pPr>
+      <w:rPr>
+        <w:rFonts w:ascii="Wingdings" w:hAnsi="Wingdings" w:hint="default"/>
+      </w:rPr>
+    </w:lvl>
+  </w:abstractNum>
+  <w:abstractNum w:abstractNumId="1">
     <w:nsid w:val="00ED25D5"/>
     <w:multiLevelType w:val="hybridMultilevel"/>
     <w:tmpl w:val="19041D0E"/>
@@ -8140,7 +8574,7 @@
       </w:rPr>
     </w:lvl>
   </w:abstractNum>
-  <w:abstractNum w:abstractNumId="1">
+  <w:abstractNum w:abstractNumId="2">
     <w:nsid w:val="08026525"/>
     <w:multiLevelType w:val="hybridMultilevel"/>
     <w:tmpl w:val="F0A8EE80"/>
@@ -8253,7 +8687,7 @@
       </w:rPr>
     </w:lvl>
   </w:abstractNum>
-  <w:abstractNum w:abstractNumId="2">
+  <w:abstractNum w:abstractNumId="3">
     <w:nsid w:val="0BA56ED8"/>
     <w:multiLevelType w:val="hybridMultilevel"/>
     <w:tmpl w:val="62C44E96"/>
@@ -8366,7 +8800,7 @@
       </w:rPr>
     </w:lvl>
   </w:abstractNum>
-  <w:abstractNum w:abstractNumId="3">
+  <w:abstractNum w:abstractNumId="4">
     <w:nsid w:val="0EE87FBF"/>
     <w:multiLevelType w:val="hybridMultilevel"/>
     <w:tmpl w:val="33886CC2"/>
@@ -8479,7 +8913,7 @@
       </w:rPr>
     </w:lvl>
   </w:abstractNum>
-  <w:abstractNum w:abstractNumId="4">
+  <w:abstractNum w:abstractNumId="5">
     <w:nsid w:val="12BE474F"/>
     <w:multiLevelType w:val="hybridMultilevel"/>
     <w:tmpl w:val="EA2AF444"/>
@@ -8592,7 +9026,7 @@
       </w:rPr>
     </w:lvl>
   </w:abstractNum>
-  <w:abstractNum w:abstractNumId="5">
+  <w:abstractNum w:abstractNumId="6">
     <w:nsid w:val="13E72B83"/>
     <w:multiLevelType w:val="hybridMultilevel"/>
     <w:tmpl w:val="1682E188"/>
@@ -8705,7 +9139,7 @@
       </w:rPr>
     </w:lvl>
   </w:abstractNum>
-  <w:abstractNum w:abstractNumId="6">
+  <w:abstractNum w:abstractNumId="7">
     <w:nsid w:val="1DB01A3B"/>
     <w:multiLevelType w:val="hybridMultilevel"/>
     <w:tmpl w:val="F22C2AAA"/>
@@ -8818,7 +9252,7 @@
       </w:rPr>
     </w:lvl>
   </w:abstractNum>
-  <w:abstractNum w:abstractNumId="7">
+  <w:abstractNum w:abstractNumId="8">
     <w:nsid w:val="22CC2117"/>
     <w:multiLevelType w:val="hybridMultilevel"/>
     <w:tmpl w:val="59A6B104"/>
@@ -8931,7 +9365,7 @@
       </w:rPr>
     </w:lvl>
   </w:abstractNum>
-  <w:abstractNum w:abstractNumId="8">
+  <w:abstractNum w:abstractNumId="9">
     <w:nsid w:val="23470A60"/>
     <w:multiLevelType w:val="hybridMultilevel"/>
     <w:tmpl w:val="83F01A94"/>
@@ -9044,7 +9478,7 @@
       </w:rPr>
     </w:lvl>
   </w:abstractNum>
-  <w:abstractNum w:abstractNumId="9">
+  <w:abstractNum w:abstractNumId="10">
     <w:nsid w:val="32E23CA0"/>
     <w:multiLevelType w:val="hybridMultilevel"/>
     <w:tmpl w:val="FDE4C172"/>
@@ -9157,7 +9591,7 @@
       </w:rPr>
     </w:lvl>
   </w:abstractNum>
-  <w:abstractNum w:abstractNumId="10">
+  <w:abstractNum w:abstractNumId="11">
     <w:nsid w:val="33310D9E"/>
     <w:multiLevelType w:val="hybridMultilevel"/>
     <w:tmpl w:val="3ACE8286"/>
@@ -9270,7 +9704,7 @@
       </w:rPr>
     </w:lvl>
   </w:abstractNum>
-  <w:abstractNum w:abstractNumId="11">
+  <w:abstractNum w:abstractNumId="12">
     <w:nsid w:val="3DE54872"/>
     <w:multiLevelType w:val="hybridMultilevel"/>
     <w:tmpl w:val="285CAA64"/>
@@ -9383,7 +9817,7 @@
       </w:rPr>
     </w:lvl>
   </w:abstractNum>
-  <w:abstractNum w:abstractNumId="12">
+  <w:abstractNum w:abstractNumId="13">
     <w:nsid w:val="3E963008"/>
     <w:multiLevelType w:val="hybridMultilevel"/>
     <w:tmpl w:val="D7D008AC"/>
@@ -9496,7 +9930,7 @@
       </w:rPr>
     </w:lvl>
   </w:abstractNum>
-  <w:abstractNum w:abstractNumId="13">
+  <w:abstractNum w:abstractNumId="14">
     <w:nsid w:val="46696470"/>
     <w:multiLevelType w:val="hybridMultilevel"/>
     <w:tmpl w:val="E42E39C2"/>
@@ -9609,10 +10043,10 @@
       </w:rPr>
     </w:lvl>
   </w:abstractNum>
-  <w:abstractNum w:abstractNumId="14">
+  <w:abstractNum w:abstractNumId="15">
     <w:nsid w:val="56AB2BB8"/>
     <w:multiLevelType w:val="multilevel"/>
-    <w:tmpl w:val="061223BA"/>
+    <w:tmpl w:val="9D100F40"/>
     <w:lvl w:ilvl="0">
       <w:start w:val="1"/>
       <w:numFmt w:val="decimal"/>
@@ -9695,6 +10129,7 @@
         <w:u w:val="none"/>
         <w:vertAlign w:val="baseline"/>
         <w:em w:val="none"/>
+        <w:lang/>
       </w:rPr>
     </w:lvl>
     <w:lvl w:ilvl="3">
@@ -9752,7 +10187,7 @@
       </w:pPr>
     </w:lvl>
   </w:abstractNum>
-  <w:abstractNum w:abstractNumId="15">
+  <w:abstractNum w:abstractNumId="16">
     <w:nsid w:val="56B82335"/>
     <w:multiLevelType w:val="hybridMultilevel"/>
     <w:tmpl w:val="E9A4BA3A"/>
@@ -9865,7 +10300,7 @@
       </w:rPr>
     </w:lvl>
   </w:abstractNum>
-  <w:abstractNum w:abstractNumId="16">
+  <w:abstractNum w:abstractNumId="17">
     <w:nsid w:val="595E2A0A"/>
     <w:multiLevelType w:val="hybridMultilevel"/>
     <w:tmpl w:val="DEA02DE2"/>
@@ -9978,7 +10413,7 @@
       </w:rPr>
     </w:lvl>
   </w:abstractNum>
-  <w:abstractNum w:abstractNumId="17">
+  <w:abstractNum w:abstractNumId="18">
     <w:nsid w:val="5E25069A"/>
     <w:multiLevelType w:val="hybridMultilevel"/>
     <w:tmpl w:val="DBBC43AC"/>
@@ -10091,7 +10526,7 @@
       </w:rPr>
     </w:lvl>
   </w:abstractNum>
-  <w:abstractNum w:abstractNumId="18">
+  <w:abstractNum w:abstractNumId="19">
     <w:nsid w:val="640A0E0A"/>
     <w:multiLevelType w:val="hybridMultilevel"/>
     <w:tmpl w:val="77DA7F74"/>
@@ -10204,7 +10639,7 @@
       </w:rPr>
     </w:lvl>
   </w:abstractNum>
-  <w:abstractNum w:abstractNumId="19">
+  <w:abstractNum w:abstractNumId="20">
     <w:nsid w:val="69802CD3"/>
     <w:multiLevelType w:val="hybridMultilevel"/>
     <w:tmpl w:val="65F4DE5C"/>
@@ -10317,7 +10752,7 @@
       </w:rPr>
     </w:lvl>
   </w:abstractNum>
-  <w:abstractNum w:abstractNumId="20">
+  <w:abstractNum w:abstractNumId="21">
     <w:nsid w:val="6B305DC3"/>
     <w:multiLevelType w:val="hybridMultilevel"/>
     <w:tmpl w:val="8DAEB568"/>
@@ -10430,7 +10865,7 @@
       </w:rPr>
     </w:lvl>
   </w:abstractNum>
-  <w:abstractNum w:abstractNumId="21">
+  <w:abstractNum w:abstractNumId="22">
     <w:nsid w:val="7B483C27"/>
     <w:multiLevelType w:val="hybridMultilevel"/>
     <w:tmpl w:val="CD20FC56"/>
@@ -10544,70 +10979,73 @@
     </w:lvl>
   </w:abstractNum>
   <w:num w:numId="1">
+    <w:abstractNumId w:val="15"/>
+  </w:num>
+  <w:num w:numId="2">
+    <w:abstractNumId w:val="9"/>
+  </w:num>
+  <w:num w:numId="3">
+    <w:abstractNumId w:val="4"/>
+  </w:num>
+  <w:num w:numId="4">
+    <w:abstractNumId w:val="13"/>
+  </w:num>
+  <w:num w:numId="5">
+    <w:abstractNumId w:val="11"/>
+  </w:num>
+  <w:num w:numId="6">
+    <w:abstractNumId w:val="6"/>
+  </w:num>
+  <w:num w:numId="7">
+    <w:abstractNumId w:val="19"/>
+  </w:num>
+  <w:num w:numId="8">
+    <w:abstractNumId w:val="22"/>
+  </w:num>
+  <w:num w:numId="9">
     <w:abstractNumId w:val="14"/>
   </w:num>
-  <w:num w:numId="2">
+  <w:num w:numId="10">
+    <w:abstractNumId w:val="21"/>
+  </w:num>
+  <w:num w:numId="11">
+    <w:abstractNumId w:val="17"/>
+  </w:num>
+  <w:num w:numId="12">
+    <w:abstractNumId w:val="7"/>
+  </w:num>
+  <w:num w:numId="13">
+    <w:abstractNumId w:val="2"/>
+  </w:num>
+  <w:num w:numId="14">
     <w:abstractNumId w:val="8"/>
   </w:num>
-  <w:num w:numId="3">
+  <w:num w:numId="15">
     <w:abstractNumId w:val="3"/>
   </w:num>
-  <w:num w:numId="4">
+  <w:num w:numId="16">
     <w:abstractNumId w:val="12"/>
   </w:num>
-  <w:num w:numId="5">
+  <w:num w:numId="17">
+    <w:abstractNumId w:val="20"/>
+  </w:num>
+  <w:num w:numId="18">
+    <w:abstractNumId w:val="18"/>
+  </w:num>
+  <w:num w:numId="19">
+    <w:abstractNumId w:val="16"/>
+  </w:num>
+  <w:num w:numId="20">
+    <w:abstractNumId w:val="5"/>
+  </w:num>
+  <w:num w:numId="21">
+    <w:abstractNumId w:val="1"/>
+  </w:num>
+  <w:num w:numId="22">
     <w:abstractNumId w:val="10"/>
   </w:num>
-  <w:num w:numId="6">
-    <w:abstractNumId w:val="5"/>
-  </w:num>
-  <w:num w:numId="7">
-    <w:abstractNumId w:val="18"/>
-  </w:num>
-  <w:num w:numId="8">
-    <w:abstractNumId w:val="21"/>
-  </w:num>
-  <w:num w:numId="9">
-    <w:abstractNumId w:val="13"/>
-  </w:num>
-  <w:num w:numId="10">
-    <w:abstractNumId w:val="20"/>
-  </w:num>
-  <w:num w:numId="11">
-    <w:abstractNumId w:val="16"/>
-  </w:num>
-  <w:num w:numId="12">
-    <w:abstractNumId w:val="6"/>
-  </w:num>
-  <w:num w:numId="13">
-    <w:abstractNumId w:val="1"/>
-  </w:num>
-  <w:num w:numId="14">
-    <w:abstractNumId w:val="7"/>
-  </w:num>
-  <w:num w:numId="15">
-    <w:abstractNumId w:val="2"/>
-  </w:num>
-  <w:num w:numId="16">
-    <w:abstractNumId w:val="11"/>
-  </w:num>
-  <w:num w:numId="17">
-    <w:abstractNumId w:val="19"/>
-  </w:num>
-  <w:num w:numId="18">
-    <w:abstractNumId w:val="17"/>
-  </w:num>
-  <w:num w:numId="19">
-    <w:abstractNumId w:val="15"/>
-  </w:num>
-  <w:num w:numId="20">
-    <w:abstractNumId w:val="4"/>
-  </w:num>
-  <w:num w:numId="21">
+  <w:num w:numId="23">
     <w:abstractNumId w:val="0"/>
-  </w:num>
-  <w:num w:numId="22">
-    <w:abstractNumId w:val="9"/>
   </w:num>
 </w:numbering>
 </file>
@@ -10830,7 +11268,7 @@
     <w:uiPriority w:val="9"/>
     <w:unhideWhenUsed/>
     <w:qFormat/>
-    <w:rsid w:val="00240CBE"/>
+    <w:rsid w:val="00F5531B"/>
     <w:pPr>
       <w:numPr>
         <w:ilvl w:val="2"/>
@@ -10926,7 +11364,7 @@
     <w:basedOn w:val="DefaultParagraphFont"/>
     <w:link w:val="Heading3"/>
     <w:uiPriority w:val="9"/>
-    <w:rsid w:val="00240CBE"/>
+    <w:rsid w:val="00F5531B"/>
     <w:rPr>
       <w:rFonts w:cstheme="minorHAnsi"/>
       <w:b/>
@@ -11119,6 +11557,32 @@
       <w:rFonts w:eastAsiaTheme="minorEastAsia"/>
       <w:lang w:val="en-US"/>
     </w:rPr>
+  </w:style>
+  <w:style w:type="table" w:styleId="TableGrid">
+    <w:name w:val="Table Grid"/>
+    <w:basedOn w:val="TableNormal"/>
+    <w:uiPriority w:val="59"/>
+    <w:rsid w:val="00400947"/>
+    <w:pPr>
+      <w:spacing w:after="0" w:line="240" w:lineRule="auto"/>
+    </w:pPr>
+    <w:tblPr>
+      <w:tblInd w:w="0" w:type="dxa"/>
+      <w:tblBorders>
+        <w:top w:val="single" w:sz="4" w:space="0" w:color="000000" w:themeColor="text1"/>
+        <w:left w:val="single" w:sz="4" w:space="0" w:color="000000" w:themeColor="text1"/>
+        <w:bottom w:val="single" w:sz="4" w:space="0" w:color="000000" w:themeColor="text1"/>
+        <w:right w:val="single" w:sz="4" w:space="0" w:color="000000" w:themeColor="text1"/>
+        <w:insideH w:val="single" w:sz="4" w:space="0" w:color="000000" w:themeColor="text1"/>
+        <w:insideV w:val="single" w:sz="4" w:space="0" w:color="000000" w:themeColor="text1"/>
+      </w:tblBorders>
+      <w:tblCellMar>
+        <w:top w:w="0" w:type="dxa"/>
+        <w:left w:w="108" w:type="dxa"/>
+        <w:bottom w:w="0" w:type="dxa"/>
+        <w:right w:w="108" w:type="dxa"/>
+      </w:tblCellMar>
+    </w:tblPr>
   </w:style>
 </w:styles>
 </file>

</xml_diff>